<commit_message>
Curso Version Control with Git Completado
</commit_message>
<xml_diff>
--- a/GIT/tareaudacity.docx
+++ b/GIT/tareaudacity.docx
@@ -8,9 +8,9 @@
           <w:noProof/>
         </w:rPr>
         <w:drawing>
-          <wp:inline distT="0" distB="0" distL="0" distR="0" wp14:anchorId="231341B2" wp14:editId="07C993DA">
-            <wp:extent cx="5612130" cy="3835400"/>
-            <wp:effectExtent l="0" t="0" r="7620" b="0"/>
+          <wp:inline distT="0" distB="0" distL="0" distR="0" wp14:anchorId="231341B2" wp14:editId="302D9ECE">
+            <wp:extent cx="5008728" cy="3423027"/>
+            <wp:effectExtent l="0" t="0" r="1905" b="6350"/>
             <wp:docPr id="1" name="Imagen 1"/>
             <wp:cNvGraphicFramePr>
               <a:graphicFrameLocks xmlns:a="http://schemas.openxmlformats.org/drawingml/2006/main" noChangeAspect="1"/>
@@ -31,7 +31,7 @@
                   <pic:spPr>
                     <a:xfrm>
                       <a:off x="0" y="0"/>
-                      <a:ext cx="5612130" cy="3835400"/>
+                      <a:ext cx="5020513" cy="3431081"/>
                     </a:xfrm>
                     <a:prstGeom prst="rect">
                       <a:avLst/>
@@ -50,9 +50,9 @@
           <w:noProof/>
         </w:rPr>
         <w:drawing>
-          <wp:inline distT="0" distB="0" distL="0" distR="0" wp14:anchorId="22D1C3BE" wp14:editId="604FCC4E">
-            <wp:extent cx="5612130" cy="4046855"/>
-            <wp:effectExtent l="0" t="0" r="7620" b="0"/>
+          <wp:inline distT="0" distB="0" distL="0" distR="0" wp14:anchorId="22D1C3BE" wp14:editId="034A5227">
+            <wp:extent cx="5034463" cy="3630304"/>
+            <wp:effectExtent l="0" t="0" r="0" b="8255"/>
             <wp:docPr id="2" name="Imagen 2"/>
             <wp:cNvGraphicFramePr>
               <a:graphicFrameLocks xmlns:a="http://schemas.openxmlformats.org/drawingml/2006/main" noChangeAspect="1"/>
@@ -73,7 +73,7 @@
                   <pic:spPr>
                     <a:xfrm>
                       <a:off x="0" y="0"/>
-                      <a:ext cx="5612130" cy="4046855"/>
+                      <a:ext cx="5042402" cy="3636029"/>
                     </a:xfrm>
                     <a:prstGeom prst="rect">
                       <a:avLst/>
@@ -93,16 +93,16 @@
         </w:rPr>
         <w:lastRenderedPageBreak/>
         <w:drawing>
-          <wp:anchor distT="0" distB="0" distL="114300" distR="114300" simplePos="0" relativeHeight="251658240" behindDoc="0" locked="0" layoutInCell="1" allowOverlap="1" wp14:anchorId="420627F3" wp14:editId="38F3381F">
+          <wp:anchor distT="0" distB="0" distL="114300" distR="114300" simplePos="0" relativeHeight="251658240" behindDoc="0" locked="0" layoutInCell="1" allowOverlap="1" wp14:anchorId="420627F3" wp14:editId="136CFFF7">
             <wp:simplePos x="0" y="0"/>
             <wp:positionH relativeFrom="margin">
-              <wp:align>center</wp:align>
+              <wp:align>left</wp:align>
             </wp:positionH>
             <wp:positionV relativeFrom="margin">
-              <wp:posOffset>3240983</wp:posOffset>
+              <wp:posOffset>2839426</wp:posOffset>
             </wp:positionV>
-            <wp:extent cx="7037093" cy="2429302"/>
-            <wp:effectExtent l="0" t="0" r="0" b="9525"/>
+            <wp:extent cx="5613400" cy="1937385"/>
+            <wp:effectExtent l="0" t="0" r="6350" b="5715"/>
             <wp:wrapSquare wrapText="bothSides"/>
             <wp:docPr id="6" name="Imagen 6"/>
             <wp:cNvGraphicFramePr>
@@ -130,7 +130,7 @@
                   <pic:spPr>
                     <a:xfrm>
                       <a:off x="0" y="0"/>
-                      <a:ext cx="7037093" cy="2429302"/>
+                      <a:ext cx="5613400" cy="1937385"/>
                     </a:xfrm>
                     <a:prstGeom prst="rect">
                       <a:avLst/>
@@ -139,6 +139,12 @@
                 </pic:pic>
               </a:graphicData>
             </a:graphic>
+            <wp14:sizeRelH relativeFrom="margin">
+              <wp14:pctWidth>0</wp14:pctWidth>
+            </wp14:sizeRelH>
+            <wp14:sizeRelV relativeFrom="margin">
+              <wp14:pctHeight>0</wp14:pctHeight>
+            </wp14:sizeRelV>
           </wp:anchor>
         </w:drawing>
       </w:r>
@@ -147,9 +153,9 @@
           <w:noProof/>
         </w:rPr>
         <w:drawing>
-          <wp:inline distT="0" distB="0" distL="0" distR="0" wp14:anchorId="1DB5B030" wp14:editId="67738AEF">
-            <wp:extent cx="5612130" cy="3025775"/>
-            <wp:effectExtent l="0" t="0" r="7620" b="3175"/>
+          <wp:inline distT="0" distB="0" distL="0" distR="0" wp14:anchorId="1DB5B030" wp14:editId="12E37873">
+            <wp:extent cx="5214585" cy="2811439"/>
+            <wp:effectExtent l="0" t="0" r="5715" b="8255"/>
             <wp:docPr id="4" name="Imagen 4"/>
             <wp:cNvGraphicFramePr>
               <a:graphicFrameLocks xmlns:a="http://schemas.openxmlformats.org/drawingml/2006/main" noChangeAspect="1"/>
@@ -170,7 +176,7 @@
                   <pic:spPr>
                     <a:xfrm>
                       <a:off x="0" y="0"/>
-                      <a:ext cx="5612130" cy="3025775"/>
+                      <a:ext cx="5218342" cy="2813465"/>
                     </a:xfrm>
                     <a:prstGeom prst="rect">
                       <a:avLst/>
@@ -183,13 +189,93 @@
         </w:drawing>
       </w:r>
     </w:p>
-    <w:p/>
     <w:p>
       <w:pPr>
+        <w:jc w:val="center"/>
+      </w:pPr>
+      <w:r>
         <w:rPr>
-          <w:u w:val="single"/>
+          <w:noProof/>
         </w:rPr>
-      </w:pPr>
+        <w:drawing>
+          <wp:inline distT="0" distB="0" distL="0" distR="0" wp14:anchorId="64CF623C" wp14:editId="02F87696">
+            <wp:extent cx="4694830" cy="3308373"/>
+            <wp:effectExtent l="0" t="0" r="0" b="6350"/>
+            <wp:docPr id="3" name="Imagen 3"/>
+            <wp:cNvGraphicFramePr>
+              <a:graphicFrameLocks xmlns:a="http://schemas.openxmlformats.org/drawingml/2006/main" noChangeAspect="1"/>
+            </wp:cNvGraphicFramePr>
+            <a:graphic xmlns:a="http://schemas.openxmlformats.org/drawingml/2006/main">
+              <a:graphicData uri="http://schemas.openxmlformats.org/drawingml/2006/picture">
+                <pic:pic xmlns:pic="http://schemas.openxmlformats.org/drawingml/2006/picture">
+                  <pic:nvPicPr>
+                    <pic:cNvPr id="1" name=""/>
+                    <pic:cNvPicPr/>
+                  </pic:nvPicPr>
+                  <pic:blipFill>
+                    <a:blip r:embed="rId8"/>
+                    <a:stretch>
+                      <a:fillRect/>
+                    </a:stretch>
+                  </pic:blipFill>
+                  <pic:spPr>
+                    <a:xfrm>
+                      <a:off x="0" y="0"/>
+                      <a:ext cx="4697456" cy="3310224"/>
+                    </a:xfrm>
+                    <a:prstGeom prst="rect">
+                      <a:avLst/>
+                    </a:prstGeom>
+                  </pic:spPr>
+                </pic:pic>
+              </a:graphicData>
+            </a:graphic>
+          </wp:inline>
+        </w:drawing>
+      </w:r>
+    </w:p>
+    <w:p>
+      <w:r>
+        <w:rPr>
+          <w:noProof/>
+        </w:rPr>
+        <w:lastRenderedPageBreak/>
+        <w:drawing>
+          <wp:inline distT="0" distB="0" distL="0" distR="0" wp14:anchorId="3898DAF6" wp14:editId="731CD6DE">
+            <wp:extent cx="5612130" cy="4323715"/>
+            <wp:effectExtent l="0" t="0" r="7620" b="635"/>
+            <wp:docPr id="5" name="Imagen 5"/>
+            <wp:cNvGraphicFramePr>
+              <a:graphicFrameLocks xmlns:a="http://schemas.openxmlformats.org/drawingml/2006/main" noChangeAspect="1"/>
+            </wp:cNvGraphicFramePr>
+            <a:graphic xmlns:a="http://schemas.openxmlformats.org/drawingml/2006/main">
+              <a:graphicData uri="http://schemas.openxmlformats.org/drawingml/2006/picture">
+                <pic:pic xmlns:pic="http://schemas.openxmlformats.org/drawingml/2006/picture">
+                  <pic:nvPicPr>
+                    <pic:cNvPr id="1" name=""/>
+                    <pic:cNvPicPr/>
+                  </pic:nvPicPr>
+                  <pic:blipFill>
+                    <a:blip r:embed="rId9"/>
+                    <a:stretch>
+                      <a:fillRect/>
+                    </a:stretch>
+                  </pic:blipFill>
+                  <pic:spPr>
+                    <a:xfrm>
+                      <a:off x="0" y="0"/>
+                      <a:ext cx="5612130" cy="4323715"/>
+                    </a:xfrm>
+                    <a:prstGeom prst="rect">
+                      <a:avLst/>
+                    </a:prstGeom>
+                  </pic:spPr>
+                </pic:pic>
+              </a:graphicData>
+            </a:graphic>
+          </wp:inline>
+        </w:drawing>
+      </w:r>
     </w:p>
     <w:sectPr>
       <w:pgSz w:w="12240" w:h="15840"/>

</xml_diff>